<commit_message>
* EZ-406 Updated templates
</commit_message>
<xml_diff>
--- a/Items/Templates/Congratulations you are qualified.docx
+++ b/Items/Templates/Congratulations you are qualified.docx
@@ -102,7 +102,22 @@
                   <w:vAlign w:val="center"/>
                 </w:tcPr>
                 <w:p>
-                  <w:r>
+                  <w:pPr>
+                    <w:spacing w:after="150"/>
+                    <w:rPr>
+                      <w:rFonts w:ascii="Tahoma" w:hAnsi="Tahoma" w:cs="Tahoma"/>
+                      <w:color w:val="1F497D"/>
+                      <w:sz w:val="28"/>
+                      <w:szCs w:val="28"/>
+                    </w:rPr>
+                  </w:pPr>
+                  <w:r>
+                    <w:rPr>
+                      <w:rFonts w:ascii="Tahoma" w:hAnsi="Tahoma" w:cs="Tahoma"/>
+                      <w:color w:val="1F497D"/>
+                      <w:sz w:val="28"/>
+                      <w:szCs w:val="28"/>
+                    </w:rPr>
                     <w:t> </w:t>
                   </w:r>
                 </w:p>
@@ -129,8 +144,174 @@
                       <w:sz w:val="28"/>
                       <w:szCs w:val="28"/>
                     </w:rPr>
-                    <w:t xml:space="preserve">Congratulations, your loan request has been approved!!! </w:t>
-                  </w:r>
+                    <w:fldChar w:fldCharType="begin"/>
+                  </w:r>
+                  <w:r>
+                    <w:rPr>
+                      <w:rFonts w:ascii="Tahoma" w:hAnsi="Tahoma" w:cs="Tahoma"/>
+                      <w:color w:val="1F497D"/>
+                      <w:sz w:val="28"/>
+                      <w:szCs w:val="28"/>
+                    </w:rPr>
+                    <w:instrText xml:space="preserve"> MERGEFIELD  &lt;&lt;FirstName&gt;&gt;  \* MERGEFORMAT </w:instrText>
+                  </w:r>
+                  <w:r>
+                    <w:rPr>
+                      <w:rFonts w:ascii="Tahoma" w:hAnsi="Tahoma" w:cs="Tahoma"/>
+                      <w:color w:val="1F497D"/>
+                      <w:sz w:val="28"/>
+                      <w:szCs w:val="28"/>
+                    </w:rPr>
+                    <w:fldChar w:fldCharType="separate"/>
+                  </w:r>
+                  <w:r>
+                    <w:rPr>
+                      <w:rFonts w:ascii="Tahoma" w:hAnsi="Tahoma" w:cs="Tahoma"/>
+                      <w:color w:val="1F497D"/>
+                      <w:sz w:val="28"/>
+                      <w:szCs w:val="28"/>
+                    </w:rPr>
+                    <w:t>«&lt;&lt;FirstName&gt;&gt;»</w:t>
+                  </w:r>
+                  <w:r>
+                    <w:rPr>
+                      <w:rFonts w:ascii="Tahoma" w:hAnsi="Tahoma" w:cs="Tahoma"/>
+                      <w:color w:val="1F497D"/>
+                      <w:sz w:val="28"/>
+                      <w:szCs w:val="28"/>
+                    </w:rPr>
+                    <w:fldChar w:fldCharType="end"/>
+                  </w:r>
+                  <w:r>
+                    <w:rPr>
+                      <w:rFonts w:ascii="Tahoma" w:hAnsi="Tahoma" w:cs="Tahoma"/>
+                      <w:color w:val="1F497D"/>
+                      <w:sz w:val="28"/>
+                      <w:szCs w:val="28"/>
+                    </w:rPr>
+                    <w:t xml:space="preserve"> </w:t>
+                  </w:r>
+                  <w:r>
+                    <w:rPr>
+                      <w:rFonts w:ascii="Tahoma" w:hAnsi="Tahoma" w:cs="Tahoma"/>
+                      <w:color w:val="1F497D"/>
+                      <w:sz w:val="28"/>
+                      <w:szCs w:val="28"/>
+                    </w:rPr>
+                    <w:t>c</w:t>
+                  </w:r>
+                  <w:r>
+                    <w:rPr>
+                      <w:rFonts w:ascii="Tahoma" w:hAnsi="Tahoma" w:cs="Tahoma"/>
+                      <w:color w:val="1F497D"/>
+                      <w:sz w:val="28"/>
+                      <w:szCs w:val="28"/>
+                    </w:rPr>
+                    <w:t>ongratulations</w:t>
+                  </w:r>
+                  <w:r>
+                    <w:rPr>
+                      <w:rFonts w:ascii="Tahoma" w:hAnsi="Tahoma" w:cs="Tahoma"/>
+                      <w:color w:val="1F497D"/>
+                      <w:sz w:val="28"/>
+                      <w:szCs w:val="28"/>
+                    </w:rPr>
+                    <w:t xml:space="preserve"> </w:t>
+                  </w:r>
+                  <w:r>
+                    <w:rPr>
+                      <w:rFonts w:ascii="Tahoma" w:hAnsi="Tahoma" w:cs="Tahoma"/>
+                      <w:color w:val="1F497D"/>
+                      <w:sz w:val="28"/>
+                      <w:szCs w:val="28"/>
+                    </w:rPr>
+                    <w:t>£</w:t>
+                  </w:r>
+                  <w:r>
+                    <w:rPr>
+                      <w:rFonts w:ascii="Tahoma" w:hAnsi="Tahoma" w:cs="Tahoma"/>
+                      <w:color w:val="1F497D"/>
+                      <w:sz w:val="28"/>
+                      <w:szCs w:val="28"/>
+                    </w:rPr>
+                    <w:fldChar w:fldCharType="begin"/>
+                  </w:r>
+                  <w:r>
+                    <w:rPr>
+                      <w:rFonts w:ascii="Tahoma" w:hAnsi="Tahoma" w:cs="Tahoma"/>
+                      <w:color w:val="1F497D"/>
+                      <w:sz w:val="28"/>
+                      <w:szCs w:val="28"/>
+                    </w:rPr>
+                    <w:instrText xml:space="preserve"> MERGEFIELD  &lt;&lt;LoanAmount&gt;&gt;  \* MERGEFORMAT </w:instrText>
+                  </w:r>
+                  <w:r>
+                    <w:rPr>
+                      <w:rFonts w:ascii="Tahoma" w:hAnsi="Tahoma" w:cs="Tahoma"/>
+                      <w:color w:val="1F497D"/>
+                      <w:sz w:val="28"/>
+                      <w:szCs w:val="28"/>
+                    </w:rPr>
+                    <w:fldChar w:fldCharType="separate"/>
+                  </w:r>
+                  <w:r>
+                    <w:rPr>
+                      <w:rFonts w:ascii="Tahoma" w:hAnsi="Tahoma" w:cs="Tahoma"/>
+                      <w:color w:val="1F497D"/>
+                      <w:sz w:val="28"/>
+                      <w:szCs w:val="28"/>
+                    </w:rPr>
+                    <w:t>«&lt;&lt;</w:t>
+                  </w:r>
+                  <w:proofErr w:type="spellStart"/>
+                  <w:r>
+                    <w:rPr>
+                      <w:rFonts w:ascii="Tahoma" w:hAnsi="Tahoma" w:cs="Tahoma"/>
+                      <w:color w:val="1F497D"/>
+                      <w:sz w:val="28"/>
+                      <w:szCs w:val="28"/>
+                    </w:rPr>
+                    <w:t>LoanAmount</w:t>
+                  </w:r>
+                  <w:proofErr w:type="spellEnd"/>
+                  <w:r>
+                    <w:rPr>
+                      <w:rFonts w:ascii="Tahoma" w:hAnsi="Tahoma" w:cs="Tahoma"/>
+                      <w:color w:val="1F497D"/>
+                      <w:sz w:val="28"/>
+                      <w:szCs w:val="28"/>
+                    </w:rPr>
+                    <w:t>&gt;&gt;»</w:t>
+                  </w:r>
+                  <w:r>
+                    <w:rPr>
+                      <w:rFonts w:ascii="Tahoma" w:hAnsi="Tahoma" w:cs="Tahoma"/>
+                      <w:color w:val="1F497D"/>
+                      <w:sz w:val="28"/>
+                      <w:szCs w:val="28"/>
+                    </w:rPr>
+                    <w:fldChar w:fldCharType="end"/>
+                  </w:r>
+                  <w:r>
+                    <w:rPr>
+                      <w:rFonts w:ascii="Tahoma" w:hAnsi="Tahoma" w:cs="Tahoma"/>
+                      <w:color w:val="1F497D"/>
+                      <w:sz w:val="28"/>
+                      <w:szCs w:val="28"/>
+                    </w:rPr>
+                    <w:t xml:space="preserve"> </w:t>
+                  </w:r>
+                  <w:r>
+                    <w:rPr>
+                      <w:rFonts w:ascii="Tahoma" w:hAnsi="Tahoma" w:cs="Tahoma" w:hint="eastAsia"/>
+                      <w:color w:val="1F497D"/>
+                      <w:sz w:val="28"/>
+                      <w:szCs w:val="28"/>
+                    </w:rPr>
+                    <w:t>is available to fund your business today</w:t>
+                  </w:r>
+                  <w:bookmarkStart w:id="0" w:name="_GoBack"/>
+                  <w:bookmarkEnd w:id="0"/>
                 </w:p>
               </w:tc>
               <w:tc>
@@ -257,49 +438,70 @@
                     <w:spacing w:after="150"/>
                     <w:rPr>
                       <w:rFonts w:ascii="Tahoma" w:hAnsi="Tahoma" w:cs="Tahoma"/>
+                      <w:i/>
                       <w:color w:val="999999"/>
-                      <w:sz w:val="20"/>
-                      <w:szCs w:val="20"/>
-                    </w:rPr>
-                  </w:pPr>
-                  <w:r>
+                    </w:rPr>
+                  </w:pPr>
+                  <w:r>
+                    <w:rPr>
+                      <w:rFonts w:ascii="Tahoma" w:hAnsi="Tahoma" w:cs="Tahoma"/>
+                      <w:i/>
+                    </w:rPr>
+                    <w:t xml:space="preserve">Dear </w:t>
+                  </w:r>
+                  <w:r>
+                    <w:rPr>
+                      <w:rFonts w:ascii="Tahoma" w:hAnsi="Tahoma" w:cs="Tahoma"/>
+                      <w:i/>
+                    </w:rPr>
                     <w:fldChar w:fldCharType="begin"/>
                   </w:r>
                   <w:r>
+                    <w:rPr>
+                      <w:rFonts w:ascii="Tahoma" w:hAnsi="Tahoma" w:cs="Tahoma"/>
+                      <w:i/>
+                    </w:rPr>
                     <w:instrText xml:space="preserve"> MERGEFIELD  &lt;&lt;FirstName&gt;&gt;  \* MERGEFORMAT </w:instrText>
                   </w:r>
                   <w:r>
+                    <w:rPr>
+                      <w:rFonts w:ascii="Tahoma" w:hAnsi="Tahoma" w:cs="Tahoma"/>
+                      <w:i/>
+                    </w:rPr>
                     <w:fldChar w:fldCharType="separate"/>
                   </w:r>
                   <w:r>
                     <w:rPr>
                       <w:rFonts w:ascii="Tahoma" w:hAnsi="Tahoma" w:cs="Tahoma"/>
+                      <w:i/>
                       <w:noProof/>
-                      <w:sz w:val="20"/>
-                      <w:szCs w:val="20"/>
                     </w:rPr>
                     <w:t>«&lt;&lt;FirstName&gt;&gt;»</w:t>
                   </w:r>
                   <w:r>
                     <w:rPr>
                       <w:rFonts w:ascii="Tahoma" w:hAnsi="Tahoma" w:cs="Tahoma"/>
+                      <w:i/>
                       <w:noProof/>
-                      <w:sz w:val="20"/>
-                      <w:szCs w:val="20"/>
                     </w:rPr>
                     <w:fldChar w:fldCharType="end"/>
                   </w:r>
                   <w:r>
                     <w:rPr>
                       <w:rFonts w:ascii="Tahoma" w:hAnsi="Tahoma" w:cs="Tahoma"/>
+                      <w:i/>
+                      <w:color w:val="000000"/>
+                    </w:rPr>
+                    <w:t>,</w:t>
+                  </w:r>
+                  <w:r>
+                    <w:rPr>
+                      <w:rFonts w:ascii="Tahoma" w:hAnsi="Tahoma" w:cs="Tahoma"/>
+                      <w:i/>
                       <w:color w:val="999999"/>
-                      <w:sz w:val="20"/>
-                      <w:szCs w:val="20"/>
-                    </w:rPr>
-                    <w:t xml:space="preserve">, </w:t>
-                  </w:r>
-                  <w:bookmarkStart w:id="0" w:name="_GoBack"/>
-                  <w:bookmarkEnd w:id="0"/>
+                    </w:rPr>
+                    <w:t xml:space="preserve"> </w:t>
+                  </w:r>
                 </w:p>
                 <w:p>
                   <w:pPr>
@@ -312,11 +514,31 @@
                   </w:pPr>
                   <w:r>
                     <w:rPr>
-                      <w:rFonts w:ascii="Tahoma" w:hAnsi="Tahoma" w:cs="Tahoma"/>
-                      <w:sz w:val="20"/>
-                      <w:szCs w:val="20"/>
-                    </w:rPr>
-                    <w:t xml:space="preserve">Congratulations! You have been approved for a loan of up to </w:t>
+                      <w:rFonts w:ascii="Tahoma" w:hAnsi="Tahoma" w:cs="Tahoma" w:hint="eastAsia"/>
+                      <w:sz w:val="20"/>
+                      <w:szCs w:val="20"/>
+                      <w:lang w:val="en-GB"/>
+                    </w:rPr>
+                    <w:t>Welcome to the EZBOB family, you are moments away from joining thousands of businesses across the UK who are already using EZBOB financing to achieve their business growth.</w:t>
+                  </w:r>
+                </w:p>
+                <w:p>
+                  <w:pPr>
+                    <w:spacing w:after="150"/>
+                    <w:rPr>
+                      <w:rFonts w:ascii="Tahoma" w:hAnsi="Tahoma" w:cs="Tahoma"/>
+                      <w:sz w:val="20"/>
+                      <w:szCs w:val="20"/>
+                    </w:rPr>
+                  </w:pPr>
+                  <w:r>
+                    <w:rPr>
+                      <w:rFonts w:ascii="Tahoma" w:hAnsi="Tahoma" w:cs="Tahoma" w:hint="eastAsia"/>
+                      <w:sz w:val="20"/>
+                      <w:szCs w:val="20"/>
+                      <w:lang w:val="en-GB"/>
+                    </w:rPr>
+                    <w:t xml:space="preserve">Your business has been approved for funding and you are qualified for up to </w:t>
                   </w:r>
                   <w:r>
                     <w:rPr>
@@ -367,107 +589,29 @@
                   </w:r>
                   <w:r>
                     <w:rPr>
-                      <w:rFonts w:ascii="Tahoma" w:hAnsi="Tahoma" w:cs="Tahoma"/>
-                      <w:sz w:val="20"/>
-                      <w:szCs w:val="20"/>
-                    </w:rPr>
-                    <w:t xml:space="preserve">.   </w:t>
-                  </w:r>
-                </w:p>
-                <w:p>
-                  <w:pPr>
-                    <w:spacing w:after="150"/>
-                    <w:rPr>
-                      <w:rFonts w:ascii="Tahoma" w:hAnsi="Tahoma" w:cs="Tahoma"/>
-                      <w:sz w:val="20"/>
-                      <w:szCs w:val="20"/>
-                    </w:rPr>
-                  </w:pPr>
-                  <w:r>
-                    <w:rPr>
-                      <w:rFonts w:ascii="Tahoma" w:hAnsi="Tahoma" w:cs="Tahoma"/>
-                      <w:sz w:val="20"/>
-                      <w:szCs w:val="20"/>
-                    </w:rPr>
-                    <w:t xml:space="preserve">Click </w:t>
+                      <w:rFonts w:ascii="Tahoma" w:hAnsi="Tahoma" w:cs="Tahoma" w:hint="eastAsia"/>
+                      <w:sz w:val="20"/>
+                      <w:szCs w:val="20"/>
+                      <w:lang w:val="en-GB"/>
+                    </w:rPr>
+                    <w:t>. To take advantage of this unique offer please log into your account</w:t>
+                  </w:r>
+                  <w:r>
+                    <w:rPr>
+                      <w:rFonts w:ascii="Tahoma" w:hAnsi="Tahoma" w:cs="Tahoma"/>
+                      <w:sz w:val="20"/>
+                      <w:szCs w:val="20"/>
+                      <w:lang w:val="en-GB"/>
+                    </w:rPr>
+                    <w:t xml:space="preserve"> </w:t>
                   </w:r>
                   <w:r>
                     <w:fldChar w:fldCharType="begin"/>
                   </w:r>
                   <w:r>
-                    <w:instrText xml:space="preserve"> MERGEFIELD  &lt;&lt;DashboardPage&gt;&gt;  \* MERGEFORMAT </w:instrText>
-                  </w:r>
-                  <w:r>
-                    <w:fldChar w:fldCharType="separate"/>
-                  </w:r>
-                  <w:r>
-                    <w:rPr>
-                      <w:rFonts w:ascii="Tahoma" w:hAnsi="Tahoma" w:cs="Tahoma"/>
-                      <w:noProof/>
-                      <w:sz w:val="20"/>
-                      <w:szCs w:val="20"/>
-                    </w:rPr>
-                    <w:t>«&lt;&lt;DashboardPage&gt;&gt;»</w:t>
-                  </w:r>
-                  <w:r>
-                    <w:rPr>
-                      <w:rFonts w:ascii="Tahoma" w:hAnsi="Tahoma" w:cs="Tahoma"/>
-                      <w:noProof/>
-                      <w:sz w:val="20"/>
-                      <w:szCs w:val="20"/>
-                    </w:rPr>
-                    <w:fldChar w:fldCharType="end"/>
-                  </w:r>
-                  <w:r>
-                    <w:rPr>
-                      <w:rFonts w:ascii="Tahoma" w:hAnsi="Tahoma" w:cs="Tahoma"/>
-                      <w:noProof/>
-                      <w:sz w:val="20"/>
-                      <w:szCs w:val="20"/>
-                    </w:rPr>
-                    <w:t xml:space="preserve"> </w:t>
-                  </w:r>
-                  <w:r>
-                    <w:rPr>
-                      <w:rFonts w:ascii="Tahoma" w:hAnsi="Tahoma" w:cs="Tahoma"/>
-                      <w:sz w:val="20"/>
-                      <w:szCs w:val="20"/>
-                    </w:rPr>
-                    <w:t xml:space="preserve">and </w:t>
-                  </w:r>
-                  <w:r>
-                    <w:rPr>
-                      <w:rFonts w:ascii="Tahoma" w:hAnsi="Tahoma" w:cs="Tahoma"/>
-                      <w:sz w:val="20"/>
-                      <w:szCs w:val="20"/>
-                    </w:rPr>
-                    <w:t xml:space="preserve">GET CASH.  You can choose the exact amount you need to borrow, up to </w:t>
-                  </w:r>
-                  <w:r>
-                    <w:rPr>
-                      <w:rFonts w:ascii="Tahoma" w:hAnsi="Tahoma" w:cs="Tahoma"/>
-                      <w:b/>
-                      <w:sz w:val="20"/>
-                      <w:szCs w:val="20"/>
-                    </w:rPr>
-                    <w:t>£</w:t>
-                  </w:r>
-                  <w:r>
-                    <w:rPr>
-                      <w:b/>
-                    </w:rPr>
-                    <w:fldChar w:fldCharType="begin"/>
-                  </w:r>
-                  <w:r>
-                    <w:rPr>
-                      <w:b/>
-                    </w:rPr>
-                    <w:instrText xml:space="preserve"> MERGEFIELD  &lt;&lt;LoanAmount&gt;&gt;  \* MERGEFORMAT </w:instrText>
-                  </w:r>
-                  <w:r>
-                    <w:rPr>
-                      <w:b/>
-                    </w:rPr>
+                    <w:instrText xml:space="preserve"> MERGEFIELD  "&lt;&lt;EzBob account&gt;&gt;"  \* MERGEFORMAT </w:instrText>
+                  </w:r>
+                  <w:r>
                     <w:fldChar w:fldCharType="separate"/>
                   </w:r>
                   <w:r>
@@ -478,7 +622,7 @@
                       <w:sz w:val="20"/>
                       <w:szCs w:val="20"/>
                     </w:rPr>
-                    <w:t>«&lt;&lt;LoanAmount&gt;&gt;»</w:t>
+                    <w:t>«&lt;&lt;EzBob account&gt;&gt;»</w:t>
                   </w:r>
                   <w:r>
                     <w:rPr>
@@ -495,98 +639,274 @@
                       <w:rFonts w:ascii="Tahoma" w:hAnsi="Tahoma" w:cs="Tahoma"/>
                       <w:sz w:val="20"/>
                       <w:szCs w:val="20"/>
-                    </w:rPr>
-                    <w:t xml:space="preserve">.  </w:t>
-                  </w:r>
-                  <w:r>
-                    <w:rPr>
-                      <w:rFonts w:ascii="Tahoma" w:hAnsi="Tahoma" w:cs="Tahoma"/>
-                      <w:sz w:val="20"/>
-                      <w:szCs w:val="20"/>
-                    </w:rPr>
-                    <w:t xml:space="preserve">Offer is </w:t>
-                  </w:r>
-                  <w:r>
-                    <w:rPr>
-                      <w:rFonts w:ascii="Tahoma" w:hAnsi="Tahoma" w:cs="Tahoma"/>
-                      <w:sz w:val="20"/>
-                      <w:szCs w:val="20"/>
-                      <w:u w:val="single"/>
-                    </w:rPr>
-                    <w:t xml:space="preserve">valid for </w:t>
-                  </w:r>
-                  <w:r>
-                    <w:rPr>
-                      <w:rFonts w:ascii="Tahoma" w:hAnsi="Tahoma" w:cs="Tahoma"/>
-                      <w:sz w:val="20"/>
-                      <w:szCs w:val="20"/>
-                      <w:u w:val="single"/>
-                    </w:rPr>
+                      <w:lang w:val="en-GB"/>
+                    </w:rPr>
+                    <w:t xml:space="preserve"> </w:t>
+                  </w:r>
+                  <w:r>
+                    <w:rPr>
+                      <w:rFonts w:ascii="Tahoma" w:hAnsi="Tahoma" w:cs="Tahoma" w:hint="eastAsia"/>
+                      <w:sz w:val="20"/>
+                      <w:szCs w:val="20"/>
+                      <w:lang w:val="en-GB"/>
+                    </w:rPr>
+                    <w:t>where you will be able to:</w:t>
+                  </w:r>
+                </w:p>
+                <w:p>
+                  <w:pPr>
+                    <w:numPr>
+                      <w:ilvl w:val="0"/>
+                      <w:numId w:val="1"/>
+                    </w:numPr>
+                    <w:tabs>
+                      <w:tab w:val="clear" w:pos="720"/>
+                    </w:tabs>
+                    <w:spacing w:after="150"/>
+                    <w:ind w:left="619"/>
+                    <w:rPr>
+                      <w:rFonts w:ascii="Tahoma" w:hAnsi="Tahoma" w:cs="Tahoma"/>
+                      <w:sz w:val="20"/>
+                      <w:szCs w:val="20"/>
+                    </w:rPr>
+                  </w:pPr>
+                  <w:r>
+                    <w:rPr>
+                      <w:rFonts w:ascii="Tahoma" w:hAnsi="Tahoma" w:cs="Tahoma" w:hint="eastAsia"/>
+                      <w:sz w:val="20"/>
+                      <w:szCs w:val="20"/>
+                      <w:lang w:val="en-GB"/>
+                    </w:rPr>
+                    <w:t xml:space="preserve">Choose the exact amount of funding up to the maximum amount that we have made available in this offer. </w:t>
+                  </w:r>
+                </w:p>
+                <w:p>
+                  <w:pPr>
+                    <w:numPr>
+                      <w:ilvl w:val="0"/>
+                      <w:numId w:val="1"/>
+                    </w:numPr>
+                    <w:tabs>
+                      <w:tab w:val="clear" w:pos="720"/>
+                    </w:tabs>
+                    <w:spacing w:after="150"/>
+                    <w:ind w:left="619"/>
+                    <w:rPr>
+                      <w:rFonts w:ascii="Tahoma" w:hAnsi="Tahoma" w:cs="Tahoma"/>
+                      <w:sz w:val="20"/>
+                      <w:szCs w:val="20"/>
+                    </w:rPr>
+                  </w:pPr>
+                  <w:r>
+                    <w:rPr>
+                      <w:rFonts w:ascii="Tahoma" w:hAnsi="Tahoma" w:cs="Tahoma" w:hint="eastAsia"/>
+                      <w:sz w:val="20"/>
+                      <w:szCs w:val="20"/>
+                      <w:lang w:val="en-GB"/>
+                    </w:rPr>
+                    <w:t>Choose the loan period of up to 12 months</w:t>
+                  </w:r>
+                </w:p>
+                <w:p>
+                  <w:pPr>
+                    <w:numPr>
+                      <w:ilvl w:val="0"/>
+                      <w:numId w:val="1"/>
+                    </w:numPr>
+                    <w:tabs>
+                      <w:tab w:val="clear" w:pos="720"/>
+                    </w:tabs>
+                    <w:spacing w:after="150"/>
+                    <w:ind w:left="619"/>
+                    <w:rPr>
+                      <w:rFonts w:ascii="Tahoma" w:hAnsi="Tahoma" w:cs="Tahoma"/>
+                      <w:sz w:val="20"/>
+                      <w:szCs w:val="20"/>
+                    </w:rPr>
+                  </w:pPr>
+                  <w:r>
+                    <w:rPr>
+                      <w:rFonts w:ascii="Tahoma" w:hAnsi="Tahoma" w:cs="Tahoma" w:hint="eastAsia"/>
+                      <w:sz w:val="20"/>
+                      <w:szCs w:val="20"/>
+                      <w:lang w:val="en-GB"/>
+                    </w:rPr>
+                    <w:t>Enjoy a reduced monthly interest with a saving of up to 20%</w:t>
+                  </w:r>
+                </w:p>
+                <w:p>
+                  <w:pPr>
+                    <w:numPr>
+                      <w:ilvl w:val="0"/>
+                      <w:numId w:val="1"/>
+                    </w:numPr>
+                    <w:tabs>
+                      <w:tab w:val="clear" w:pos="720"/>
+                    </w:tabs>
+                    <w:spacing w:after="150"/>
+                    <w:ind w:left="619"/>
+                    <w:rPr>
+                      <w:rFonts w:ascii="Tahoma" w:hAnsi="Tahoma" w:cs="Tahoma"/>
+                      <w:sz w:val="20"/>
+                      <w:szCs w:val="20"/>
+                    </w:rPr>
+                  </w:pPr>
+                  <w:r>
+                    <w:rPr>
+                      <w:rFonts w:ascii="Tahoma" w:hAnsi="Tahoma" w:cs="Tahoma" w:hint="eastAsia"/>
+                      <w:sz w:val="20"/>
+                      <w:szCs w:val="20"/>
+                      <w:lang w:val="en-GB"/>
+                    </w:rPr>
+                    <w:t>Returning customers benefit from an additional rate reduction of up to 30%</w:t>
+                  </w:r>
+                </w:p>
+                <w:p>
+                  <w:pPr>
+                    <w:spacing w:after="150"/>
+                    <w:rPr>
+                      <w:rFonts w:ascii="Tahoma" w:hAnsi="Tahoma" w:cs="Tahoma"/>
+                      <w:sz w:val="20"/>
+                      <w:szCs w:val="20"/>
+                    </w:rPr>
+                  </w:pPr>
+                  <w:r>
+                    <w:rPr>
+                      <w:rFonts w:ascii="Tahoma" w:hAnsi="Tahoma" w:cs="Tahoma" w:hint="eastAsia"/>
+                      <w:sz w:val="20"/>
+                      <w:szCs w:val="20"/>
+                      <w:lang w:val="en-GB"/>
+                    </w:rPr>
+                    <w:t xml:space="preserve"> </w:t>
+                  </w:r>
+                  <w:r>
+                    <w:rPr>
+                      <w:rFonts w:ascii="Tahoma" w:hAnsi="Tahoma" w:cs="Tahoma" w:hint="eastAsia"/>
+                      <w:sz w:val="20"/>
+                      <w:szCs w:val="20"/>
+                    </w:rPr>
+                    <w:t xml:space="preserve"> </w:t>
+                  </w:r>
+                </w:p>
+                <w:p>
+                  <w:pPr>
+                    <w:spacing w:after="150"/>
+                    <w:rPr>
+                      <w:rFonts w:ascii="Tahoma" w:hAnsi="Tahoma" w:cs="Tahoma"/>
+                      <w:sz w:val="20"/>
+                      <w:szCs w:val="20"/>
+                    </w:rPr>
+                  </w:pPr>
+                  <w:r>
+                    <w:rPr>
+                      <w:rFonts w:ascii="Tahoma" w:hAnsi="Tahoma" w:cs="Tahoma" w:hint="eastAsia"/>
+                      <w:sz w:val="20"/>
+                      <w:szCs w:val="20"/>
+                      <w:lang w:val="en-GB"/>
+                    </w:rPr>
+                    <w:t>Once you see a clear repayment schedule and agree to the terms and conditions you can accept our offer.  Funds will be transferred to you via Faster Payment Service and you should see them in your account in 30 minutes or less.</w:t>
+                  </w:r>
+                </w:p>
+                <w:p>
+                  <w:pPr>
+                    <w:spacing w:after="150"/>
+                    <w:rPr>
+                      <w:rFonts w:ascii="Tahoma" w:hAnsi="Tahoma" w:cs="Tahoma"/>
+                      <w:sz w:val="20"/>
+                      <w:szCs w:val="20"/>
+                      <w:lang w:val="en-GB"/>
+                    </w:rPr>
+                  </w:pPr>
+                </w:p>
+                <w:p>
+                  <w:pPr>
+                    <w:spacing w:after="150"/>
+                    <w:rPr>
+                      <w:rFonts w:ascii="Tahoma" w:hAnsi="Tahoma" w:cs="Tahoma"/>
+                      <w:sz w:val="20"/>
+                      <w:szCs w:val="20"/>
+                    </w:rPr>
+                  </w:pPr>
+                  <w:r>
+                    <w:rPr>
+                      <w:rFonts w:ascii="Tahoma" w:hAnsi="Tahoma" w:cs="Tahoma" w:hint="eastAsia"/>
+                      <w:sz w:val="20"/>
+                      <w:szCs w:val="20"/>
+                      <w:lang w:val="en-GB"/>
+                    </w:rPr>
+                    <w:t xml:space="preserve">What if I need more? </w:t>
+                  </w:r>
+                </w:p>
+                <w:p>
+                  <w:pPr>
+                    <w:spacing w:after="150"/>
+                    <w:rPr>
+                      <w:rFonts w:ascii="Tahoma" w:hAnsi="Tahoma" w:cs="Tahoma"/>
+                      <w:sz w:val="20"/>
+                      <w:szCs w:val="20"/>
+                    </w:rPr>
+                  </w:pPr>
+                  <w:r>
+                    <w:rPr>
+                      <w:rFonts w:ascii="Tahoma" w:hAnsi="Tahoma" w:cs="Tahoma" w:hint="eastAsia"/>
+                      <w:sz w:val="20"/>
+                      <w:szCs w:val="20"/>
+                    </w:rPr>
+                    <w:t>If you have additional store/s or other data sources that EZBOB supports, please link them to your</w:t>
+                  </w:r>
+                  <w:r>
+                    <w:rPr>
+                      <w:rFonts w:ascii="Tahoma" w:hAnsi="Tahoma" w:cs="Tahoma"/>
+                      <w:sz w:val="20"/>
+                      <w:szCs w:val="20"/>
+                    </w:rPr>
+                    <w:t xml:space="preserve"> </w:t>
+                  </w:r>
+                  <w:r>
+                    <w:rPr>
+                      <w:rFonts w:ascii="Tahoma" w:hAnsi="Tahoma" w:cs="Tahoma" w:hint="eastAsia"/>
+                      <w:sz w:val="20"/>
+                      <w:szCs w:val="20"/>
+                    </w:rPr>
+                    <w:t>EZBOB account</w:t>
+                  </w:r>
+                  <w:r>
+                    <w:rPr>
+                      <w:rFonts w:ascii="Tahoma" w:hAnsi="Tahoma" w:cs="Tahoma"/>
+                      <w:sz w:val="20"/>
+                      <w:szCs w:val="20"/>
+                    </w:rPr>
+                    <w:t xml:space="preserve"> </w:t>
+                  </w:r>
+                  <w:r>
                     <w:fldChar w:fldCharType="begin"/>
                   </w:r>
                   <w:r>
-                    <w:rPr>
-                      <w:rFonts w:ascii="Tahoma" w:hAnsi="Tahoma" w:cs="Tahoma"/>
-                      <w:sz w:val="20"/>
-                      <w:szCs w:val="20"/>
-                      <w:u w:val="single"/>
-                    </w:rPr>
-                    <w:instrText xml:space="preserve"> MERGEFIELD  &lt;&lt;ValidForHours&gt;&gt;  \* MERGEFORMAT </w:instrText>
-                  </w:r>
-                  <w:r>
-                    <w:rPr>
-                      <w:rFonts w:ascii="Tahoma" w:hAnsi="Tahoma" w:cs="Tahoma"/>
-                      <w:sz w:val="20"/>
-                      <w:szCs w:val="20"/>
-                      <w:u w:val="single"/>
-                    </w:rPr>
+                    <w:instrText xml:space="preserve"> MERGEFIELD  "&lt;&lt;EzBob account&gt;&gt;"  \* MERGEFORMAT </w:instrText>
+                  </w:r>
+                  <w:r>
                     <w:fldChar w:fldCharType="separate"/>
                   </w:r>
                   <w:r>
                     <w:rPr>
                       <w:rFonts w:ascii="Tahoma" w:hAnsi="Tahoma" w:cs="Tahoma"/>
+                      <w:b/>
                       <w:noProof/>
                       <w:sz w:val="20"/>
                       <w:szCs w:val="20"/>
-                      <w:u w:val="single"/>
-                    </w:rPr>
-                    <w:t>«&lt;&lt;ValidForHours&gt;&gt;»</w:t>
-                  </w:r>
-                  <w:r>
-                    <w:rPr>
-                      <w:rFonts w:ascii="Tahoma" w:hAnsi="Tahoma" w:cs="Tahoma"/>
-                      <w:sz w:val="20"/>
-                      <w:szCs w:val="20"/>
-                      <w:u w:val="single"/>
+                    </w:rPr>
+                    <w:t>«&lt;&lt;EzBob account&gt;&gt;»</w:t>
+                  </w:r>
+                  <w:r>
+                    <w:rPr>
+                      <w:rFonts w:ascii="Tahoma" w:hAnsi="Tahoma" w:cs="Tahoma"/>
+                      <w:b/>
+                      <w:noProof/>
+                      <w:sz w:val="20"/>
+                      <w:szCs w:val="20"/>
                     </w:rPr>
                     <w:fldChar w:fldCharType="end"/>
                   </w:r>
-                  <w:r>
-                    <w:rPr>
-                      <w:rFonts w:ascii="Tahoma" w:hAnsi="Tahoma" w:cs="Tahoma"/>
-                      <w:sz w:val="20"/>
-                      <w:szCs w:val="20"/>
-                      <w:u w:val="single"/>
-                    </w:rPr>
-                    <w:t xml:space="preserve"> hours</w:t>
-                  </w:r>
-                  <w:r>
-                    <w:rPr>
-                      <w:rFonts w:ascii="Tahoma" w:hAnsi="Tahoma" w:cs="Tahoma"/>
-                      <w:sz w:val="20"/>
-                      <w:szCs w:val="20"/>
-                      <w:u w:val="single"/>
-                    </w:rPr>
-                    <w:t>.</w:t>
-                  </w:r>
-                  <w:r>
-                    <w:rPr>
-                      <w:rFonts w:ascii="Tahoma" w:hAnsi="Tahoma" w:cs="Tahoma"/>
-                      <w:sz w:val="20"/>
-                      <w:szCs w:val="20"/>
-                    </w:rPr>
-                    <w:t xml:space="preserve">    </w:t>
-                  </w:r>
                 </w:p>
                 <w:p>
                   <w:pPr>
@@ -599,35 +919,26 @@
                   </w:pPr>
                   <w:r>
                     <w:rPr>
-                      <w:rFonts w:ascii="Tahoma" w:hAnsi="Tahoma" w:cs="Tahoma"/>
-                      <w:sz w:val="20"/>
-                      <w:szCs w:val="20"/>
-                    </w:rPr>
-                    <w:t xml:space="preserve">Should you not need funds today, you should know, you can always come back and at the click of a button make a new request. </w:t>
-                  </w:r>
-                </w:p>
-                <w:p>
-                  <w:pPr>
-                    <w:spacing w:after="150"/>
-                    <w:rPr>
-                      <w:rFonts w:ascii="Tahoma" w:hAnsi="Tahoma" w:cs="Tahoma"/>
-                      <w:sz w:val="20"/>
-                      <w:szCs w:val="20"/>
-                    </w:rPr>
-                  </w:pPr>
-                  <w:r>
-                    <w:rPr>
-                      <w:rFonts w:ascii="Tahoma" w:hAnsi="Tahoma" w:cs="Tahoma"/>
-                      <w:sz w:val="20"/>
-                      <w:szCs w:val="20"/>
-                    </w:rPr>
-                    <w:t xml:space="preserve">Should you have any additional enquiries please email </w:t>
-                  </w:r>
-                  <w:hyperlink r:id="rId5" w:history="1">
+                      <w:rFonts w:ascii="Tahoma" w:hAnsi="Tahoma" w:cs="Tahoma" w:hint="eastAsia"/>
+                      <w:sz w:val="20"/>
+                      <w:szCs w:val="20"/>
+                      <w:lang w:val="en-GB"/>
+                    </w:rPr>
+                    <w:t xml:space="preserve">Otherwise, depending on your specific circumstances we might be able to increase the funding amount. </w:t>
+                  </w:r>
+                  <w:r>
+                    <w:rPr>
+                      <w:rFonts w:ascii="Tahoma" w:hAnsi="Tahoma" w:cs="Tahoma" w:hint="eastAsia"/>
+                      <w:sz w:val="20"/>
+                      <w:szCs w:val="20"/>
+                    </w:rPr>
+                    <w:t xml:space="preserve">Please contact our customer care service by phone: 0800 011 4787 or via email: </w:t>
+                  </w:r>
+                  <w:hyperlink r:id="rId6" w:history="1">
                     <w:r>
                       <w:rPr>
                         <w:rStyle w:val="Hyperlink"/>
-                        <w:rFonts w:ascii="Tahoma" w:hAnsi="Tahoma" w:cs="Tahoma"/>
+                        <w:rFonts w:ascii="Tahoma" w:hAnsi="Tahoma" w:cs="Tahoma" w:hint="eastAsia"/>
                         <w:sz w:val="20"/>
                         <w:szCs w:val="20"/>
                       </w:rPr>
@@ -636,7 +947,7 @@
                   </w:hyperlink>
                   <w:r>
                     <w:rPr>
-                      <w:rFonts w:ascii="Tahoma" w:hAnsi="Tahoma" w:cs="Tahoma"/>
+                      <w:rFonts w:ascii="Tahoma" w:hAnsi="Tahoma" w:cs="Tahoma" w:hint="eastAsia"/>
                       <w:sz w:val="20"/>
                       <w:szCs w:val="20"/>
                     </w:rPr>
@@ -648,19 +959,107 @@
                     <w:spacing w:after="150"/>
                     <w:rPr>
                       <w:rFonts w:ascii="Tahoma" w:hAnsi="Tahoma" w:cs="Tahoma"/>
+                      <w:sz w:val="20"/>
+                      <w:szCs w:val="20"/>
+                    </w:rPr>
+                  </w:pPr>
+                  <w:r>
+                    <w:rPr>
+                      <w:rFonts w:ascii="Tahoma" w:hAnsi="Tahoma" w:cs="Tahoma" w:hint="eastAsia"/>
+                      <w:sz w:val="20"/>
+                      <w:szCs w:val="20"/>
+                      <w:lang w:val="en-GB"/>
+                    </w:rPr>
+                    <w:t xml:space="preserve">Please note that the offer is valid for </w:t>
+                  </w:r>
+                  <w:r>
+                    <w:rPr>
+                      <w:rFonts w:ascii="Tahoma" w:hAnsi="Tahoma" w:cs="Tahoma"/>
+                      <w:sz w:val="20"/>
+                      <w:szCs w:val="20"/>
+                      <w:u w:val="single"/>
+                    </w:rPr>
+                    <w:fldChar w:fldCharType="begin"/>
+                  </w:r>
+                  <w:r>
+                    <w:rPr>
+                      <w:rFonts w:ascii="Tahoma" w:hAnsi="Tahoma" w:cs="Tahoma"/>
+                      <w:sz w:val="20"/>
+                      <w:szCs w:val="20"/>
+                      <w:u w:val="single"/>
+                    </w:rPr>
+                    <w:instrText xml:space="preserve"> MERGEFIELD  &lt;&lt;ValidForHours&gt;&gt;  \* MERGEFORMAT </w:instrText>
+                  </w:r>
+                  <w:r>
+                    <w:rPr>
+                      <w:rFonts w:ascii="Tahoma" w:hAnsi="Tahoma" w:cs="Tahoma"/>
+                      <w:sz w:val="20"/>
+                      <w:szCs w:val="20"/>
+                      <w:u w:val="single"/>
+                    </w:rPr>
+                    <w:fldChar w:fldCharType="separate"/>
+                  </w:r>
+                  <w:r>
+                    <w:rPr>
+                      <w:rFonts w:ascii="Tahoma" w:hAnsi="Tahoma" w:cs="Tahoma"/>
+                      <w:noProof/>
+                      <w:sz w:val="20"/>
+                      <w:szCs w:val="20"/>
+                      <w:u w:val="single"/>
+                    </w:rPr>
+                    <w:t>«&lt;&lt;ValidForHours&gt;&gt;»</w:t>
+                  </w:r>
+                  <w:r>
+                    <w:rPr>
+                      <w:rFonts w:ascii="Tahoma" w:hAnsi="Tahoma" w:cs="Tahoma"/>
+                      <w:sz w:val="20"/>
+                      <w:szCs w:val="20"/>
+                      <w:u w:val="single"/>
+                    </w:rPr>
+                    <w:fldChar w:fldCharType="end"/>
+                  </w:r>
+                  <w:r>
+                    <w:rPr>
+                      <w:rFonts w:ascii="Tahoma" w:hAnsi="Tahoma" w:cs="Tahoma" w:hint="eastAsia"/>
+                      <w:sz w:val="20"/>
+                      <w:szCs w:val="20"/>
+                      <w:lang w:val="en-GB"/>
+                    </w:rPr>
+                    <w:t xml:space="preserve"> hours, so to take advantage of this act today</w:t>
+                  </w:r>
+                  <w:r>
+                    <w:rPr>
+                      <w:rFonts w:ascii="Tahoma" w:hAnsi="Tahoma" w:cs="Tahoma" w:hint="eastAsia"/>
+                      <w:sz w:val="20"/>
+                      <w:szCs w:val="20"/>
+                    </w:rPr>
+                    <w:t xml:space="preserve"> </w:t>
+                  </w:r>
+                </w:p>
+                <w:p>
+                  <w:pPr>
+                    <w:spacing w:after="150"/>
+                    <w:rPr>
+                      <w:rFonts w:ascii="Tahoma" w:hAnsi="Tahoma" w:cs="Tahoma"/>
+                      <w:i/>
                       <w:color w:val="262626"/>
-                      <w:sz w:val="20"/>
-                      <w:szCs w:val="20"/>
-                    </w:rPr>
-                  </w:pPr>
-                  <w:r>
-                    <w:rPr>
-                      <w:rFonts w:ascii="Tahoma" w:hAnsi="Tahoma" w:cs="Tahoma"/>
-                      <w:color w:val="262626"/>
-                      <w:sz w:val="20"/>
-                      <w:szCs w:val="20"/>
-                    </w:rPr>
-                    <w:t xml:space="preserve">EZBOB - taking you wherever you want to go. </w:t>
+                    </w:rPr>
+                  </w:pPr>
+                  <w:r>
+                    <w:rPr>
+                      <w:rFonts w:ascii="Tahoma" w:hAnsi="Tahoma" w:cs="Tahoma"/>
+                      <w:color w:val="999999"/>
+                      <w:sz w:val="20"/>
+                      <w:szCs w:val="20"/>
+                    </w:rPr>
+                    <w:br/>
+                  </w:r>
+                  <w:r>
+                    <w:rPr>
+                      <w:rFonts w:ascii="Tahoma" w:hAnsi="Tahoma" w:cs="Tahoma"/>
+                      <w:i/>
+                    </w:rPr>
+                    <w:t xml:space="preserve">Sincerely, </w:t>
                   </w:r>
                 </w:p>
                 <w:p>
@@ -668,55 +1067,18 @@
                     <w:spacing w:after="150"/>
                     <w:rPr>
                       <w:rFonts w:ascii="Tahoma" w:hAnsi="Tahoma" w:cs="Tahoma"/>
-                      <w:color w:val="262626"/>
-                      <w:sz w:val="20"/>
-                      <w:szCs w:val="20"/>
-                    </w:rPr>
-                  </w:pPr>
-                  <w:r>
-                    <w:rPr>
-                      <w:rFonts w:ascii="Tahoma" w:hAnsi="Tahoma" w:cs="Tahoma"/>
                       <w:color w:val="999999"/>
                       <w:sz w:val="20"/>
                       <w:szCs w:val="20"/>
                     </w:rPr>
+                  </w:pPr>
+                  <w:r>
+                    <w:rPr>
+                      <w:rFonts w:ascii="Tahoma" w:hAnsi="Tahoma" w:cs="Tahoma"/>
+                      <w:i/>
+                    </w:rPr>
                     <w:br/>
-                  </w:r>
-                  <w:r>
-                    <w:rPr>
-                      <w:rFonts w:ascii="Tahoma" w:hAnsi="Tahoma" w:cs="Tahoma"/>
-                      <w:sz w:val="20"/>
-                      <w:szCs w:val="20"/>
-                    </w:rPr>
-                    <w:t xml:space="preserve">Sincerely, </w:t>
-                  </w:r>
-                </w:p>
-                <w:p>
-                  <w:pPr>
-                    <w:spacing w:after="150"/>
-                    <w:rPr>
-                      <w:rFonts w:ascii="Tahoma" w:hAnsi="Tahoma" w:cs="Tahoma"/>
-                      <w:color w:val="999999"/>
-                      <w:sz w:val="20"/>
-                      <w:szCs w:val="20"/>
-                    </w:rPr>
-                  </w:pPr>
-                  <w:r>
-                    <w:rPr>
-                      <w:rFonts w:ascii="Tahoma" w:hAnsi="Tahoma" w:cs="Tahoma"/>
-                      <w:sz w:val="20"/>
-                      <w:szCs w:val="20"/>
-                    </w:rPr>
-                    <w:br/>
-                    <w:t>The EZBOB T</w:t>
-                  </w:r>
-                  <w:r>
-                    <w:rPr>
-                      <w:rFonts w:ascii="Tahoma" w:hAnsi="Tahoma" w:cs="Tahoma"/>
-                      <w:sz w:val="20"/>
-                      <w:szCs w:val="20"/>
-                    </w:rPr>
-                    <w:t>eam</w:t>
+                    <w:t>The EZBOB Team</w:t>
                   </w:r>
                   <w:r>
                     <w:rPr>
@@ -1063,6 +1425,127 @@
     </w:sectPr>
   </w:body>
 </w:document>
+</file>
+
+<file path=word/numbering.xml><?xml version="1.0" encoding="utf-8"?>
+<w:numbering xmlns:wpc="http://schemas.microsoft.com/office/word/2010/wordprocessingCanvas" xmlns:mc="http://schemas.openxmlformats.org/markup-compatibility/2006" xmlns:o="urn:schemas-microsoft-com:office:office" xmlns:r="http://schemas.openxmlformats.org/officeDocument/2006/relationships" xmlns:m="http://schemas.openxmlformats.org/officeDocument/2006/math" xmlns:v="urn:schemas-microsoft-com:vml" xmlns:wp14="http://schemas.microsoft.com/office/word/2010/wordprocessingDrawing" xmlns:wp="http://schemas.openxmlformats.org/drawingml/2006/wordprocessingDrawing" xmlns:w10="urn:schemas-microsoft-com:office:word" xmlns:w="http://schemas.openxmlformats.org/wordprocessingml/2006/main" xmlns:w14="http://schemas.microsoft.com/office/word/2010/wordml" xmlns:wpg="http://schemas.microsoft.com/office/word/2010/wordprocessingGroup" xmlns:wpi="http://schemas.microsoft.com/office/word/2010/wordprocessingInk" xmlns:wne="http://schemas.microsoft.com/office/word/2006/wordml" xmlns:wps="http://schemas.microsoft.com/office/word/2010/wordprocessingShape" mc:Ignorable="w14 wp14">
+  <w:abstractNum w:abstractNumId="0">
+    <w:nsid w:val="51AD0DAD"/>
+    <w:multiLevelType w:val="hybridMultilevel"/>
+    <w:tmpl w:val="9DB2383E"/>
+    <w:lvl w:ilvl="0" w:tplc="246E0A4C">
+      <w:start w:val="1"/>
+      <w:numFmt w:val="decimal"/>
+      <w:lvlText w:val="%1."/>
+      <w:lvlJc w:val="left"/>
+      <w:pPr>
+        <w:tabs>
+          <w:tab w:val="num" w:pos="720"/>
+        </w:tabs>
+        <w:ind w:left="720" w:hanging="360"/>
+      </w:pPr>
+    </w:lvl>
+    <w:lvl w:ilvl="1" w:tplc="44F032C6" w:tentative="1">
+      <w:start w:val="1"/>
+      <w:numFmt w:val="decimal"/>
+      <w:lvlText w:val="%2."/>
+      <w:lvlJc w:val="left"/>
+      <w:pPr>
+        <w:tabs>
+          <w:tab w:val="num" w:pos="1440"/>
+        </w:tabs>
+        <w:ind w:left="1440" w:hanging="360"/>
+      </w:pPr>
+    </w:lvl>
+    <w:lvl w:ilvl="2" w:tplc="32B83506" w:tentative="1">
+      <w:start w:val="1"/>
+      <w:numFmt w:val="decimal"/>
+      <w:lvlText w:val="%3."/>
+      <w:lvlJc w:val="left"/>
+      <w:pPr>
+        <w:tabs>
+          <w:tab w:val="num" w:pos="2160"/>
+        </w:tabs>
+        <w:ind w:left="2160" w:hanging="360"/>
+      </w:pPr>
+    </w:lvl>
+    <w:lvl w:ilvl="3" w:tplc="A038EB6E" w:tentative="1">
+      <w:start w:val="1"/>
+      <w:numFmt w:val="decimal"/>
+      <w:lvlText w:val="%4."/>
+      <w:lvlJc w:val="left"/>
+      <w:pPr>
+        <w:tabs>
+          <w:tab w:val="num" w:pos="2880"/>
+        </w:tabs>
+        <w:ind w:left="2880" w:hanging="360"/>
+      </w:pPr>
+    </w:lvl>
+    <w:lvl w:ilvl="4" w:tplc="9BC2F7A2" w:tentative="1">
+      <w:start w:val="1"/>
+      <w:numFmt w:val="decimal"/>
+      <w:lvlText w:val="%5."/>
+      <w:lvlJc w:val="left"/>
+      <w:pPr>
+        <w:tabs>
+          <w:tab w:val="num" w:pos="3600"/>
+        </w:tabs>
+        <w:ind w:left="3600" w:hanging="360"/>
+      </w:pPr>
+    </w:lvl>
+    <w:lvl w:ilvl="5" w:tplc="967A3F7A" w:tentative="1">
+      <w:start w:val="1"/>
+      <w:numFmt w:val="decimal"/>
+      <w:lvlText w:val="%6."/>
+      <w:lvlJc w:val="left"/>
+      <w:pPr>
+        <w:tabs>
+          <w:tab w:val="num" w:pos="4320"/>
+        </w:tabs>
+        <w:ind w:left="4320" w:hanging="360"/>
+      </w:pPr>
+    </w:lvl>
+    <w:lvl w:ilvl="6" w:tplc="81088DA6" w:tentative="1">
+      <w:start w:val="1"/>
+      <w:numFmt w:val="decimal"/>
+      <w:lvlText w:val="%7."/>
+      <w:lvlJc w:val="left"/>
+      <w:pPr>
+        <w:tabs>
+          <w:tab w:val="num" w:pos="5040"/>
+        </w:tabs>
+        <w:ind w:left="5040" w:hanging="360"/>
+      </w:pPr>
+    </w:lvl>
+    <w:lvl w:ilvl="7" w:tplc="C268C45C" w:tentative="1">
+      <w:start w:val="1"/>
+      <w:numFmt w:val="decimal"/>
+      <w:lvlText w:val="%8."/>
+      <w:lvlJc w:val="left"/>
+      <w:pPr>
+        <w:tabs>
+          <w:tab w:val="num" w:pos="5760"/>
+        </w:tabs>
+        <w:ind w:left="5760" w:hanging="360"/>
+      </w:pPr>
+    </w:lvl>
+    <w:lvl w:ilvl="8" w:tplc="B9209442" w:tentative="1">
+      <w:start w:val="1"/>
+      <w:numFmt w:val="decimal"/>
+      <w:lvlText w:val="%9."/>
+      <w:lvlJc w:val="left"/>
+      <w:pPr>
+        <w:tabs>
+          <w:tab w:val="num" w:pos="6480"/>
+        </w:tabs>
+        <w:ind w:left="6480" w:hanging="360"/>
+      </w:pPr>
+    </w:lvl>
+  </w:abstractNum>
+  <w:num w:numId="1">
+    <w:abstractNumId w:val="0"/>
+  </w:num>
+</w:numbering>
 </file>
 
 <file path=word/styles.xml><?xml version="1.0" encoding="utf-8"?>

</xml_diff>

<commit_message>
* templates minor update
</commit_message>
<xml_diff>
--- a/Items/Templates/Congratulations you are qualified.docx
+++ b/Items/Templates/Congratulations you are qualified.docx
@@ -144,6 +144,33 @@
                       <w:sz w:val="28"/>
                       <w:szCs w:val="28"/>
                     </w:rPr>
+                    <w:t>C</w:t>
+                  </w:r>
+                  <w:r>
+                    <w:rPr>
+                      <w:rFonts w:ascii="Tahoma" w:hAnsi="Tahoma" w:cs="Tahoma"/>
+                      <w:color w:val="1F497D"/>
+                      <w:sz w:val="28"/>
+                      <w:szCs w:val="28"/>
+                    </w:rPr>
+                    <w:t>ongratulations</w:t>
+                  </w:r>
+                  <w:r>
+                    <w:rPr>
+                      <w:rFonts w:ascii="Tahoma" w:hAnsi="Tahoma" w:cs="Tahoma"/>
+                      <w:color w:val="1F497D"/>
+                      <w:sz w:val="28"/>
+                      <w:szCs w:val="28"/>
+                    </w:rPr>
+                    <w:t xml:space="preserve"> </w:t>
+                  </w:r>
+                  <w:r>
+                    <w:rPr>
+                      <w:rFonts w:ascii="Tahoma" w:hAnsi="Tahoma" w:cs="Tahoma"/>
+                      <w:color w:val="1F497D"/>
+                      <w:sz w:val="28"/>
+                      <w:szCs w:val="28"/>
+                    </w:rPr>
                     <w:fldChar w:fldCharType="begin"/>
                   </w:r>
                   <w:r>
@@ -171,7 +198,27 @@
                       <w:sz w:val="28"/>
                       <w:szCs w:val="28"/>
                     </w:rPr>
-                    <w:t>«&lt;&lt;FirstName&gt;&gt;»</w:t>
+                    <w:t>«&lt;&lt;</w:t>
+                  </w:r>
+                  <w:proofErr w:type="spellStart"/>
+                  <w:r>
+                    <w:rPr>
+                      <w:rFonts w:ascii="Tahoma" w:hAnsi="Tahoma" w:cs="Tahoma"/>
+                      <w:color w:val="1F497D"/>
+                      <w:sz w:val="28"/>
+                      <w:szCs w:val="28"/>
+                    </w:rPr>
+                    <w:t>FirstName</w:t>
+                  </w:r>
+                  <w:proofErr w:type="spellEnd"/>
+                  <w:r>
+                    <w:rPr>
+                      <w:rFonts w:ascii="Tahoma" w:hAnsi="Tahoma" w:cs="Tahoma"/>
+                      <w:color w:val="1F497D"/>
+                      <w:sz w:val="28"/>
+                      <w:szCs w:val="28"/>
+                    </w:rPr>
+                    <w:t>&gt;&gt;»</w:t>
                   </w:r>
                   <w:r>
                     <w:rPr>
@@ -189,6 +236,15 @@
                       <w:sz w:val="28"/>
                       <w:szCs w:val="28"/>
                     </w:rPr>
+                    <w:t>,</w:t>
+                  </w:r>
+                  <w:r>
+                    <w:rPr>
+                      <w:rFonts w:ascii="Tahoma" w:hAnsi="Tahoma" w:cs="Tahoma"/>
+                      <w:color w:val="1F497D"/>
+                      <w:sz w:val="28"/>
+                      <w:szCs w:val="28"/>
+                    </w:rPr>
                     <w:t xml:space="preserve"> </w:t>
                   </w:r>
                   <w:r>
@@ -198,33 +254,6 @@
                       <w:sz w:val="28"/>
                       <w:szCs w:val="28"/>
                     </w:rPr>
-                    <w:t>c</w:t>
-                  </w:r>
-                  <w:r>
-                    <w:rPr>
-                      <w:rFonts w:ascii="Tahoma" w:hAnsi="Tahoma" w:cs="Tahoma"/>
-                      <w:color w:val="1F497D"/>
-                      <w:sz w:val="28"/>
-                      <w:szCs w:val="28"/>
-                    </w:rPr>
-                    <w:t>ongratulations</w:t>
-                  </w:r>
-                  <w:r>
-                    <w:rPr>
-                      <w:rFonts w:ascii="Tahoma" w:hAnsi="Tahoma" w:cs="Tahoma"/>
-                      <w:color w:val="1F497D"/>
-                      <w:sz w:val="28"/>
-                      <w:szCs w:val="28"/>
-                    </w:rPr>
-                    <w:t xml:space="preserve"> </w:t>
-                  </w:r>
-                  <w:r>
-                    <w:rPr>
-                      <w:rFonts w:ascii="Tahoma" w:hAnsi="Tahoma" w:cs="Tahoma"/>
-                      <w:color w:val="1F497D"/>
-                      <w:sz w:val="28"/>
-                      <w:szCs w:val="28"/>
-                    </w:rPr>
                     <w:t>£</w:t>
                   </w:r>
                   <w:r>
@@ -261,7 +290,27 @@
                       <w:sz w:val="28"/>
                       <w:szCs w:val="28"/>
                     </w:rPr>
-                    <w:t>«&lt;&lt;LoanAmount&gt;&gt;»</w:t>
+                    <w:t>«&lt;&lt;</w:t>
+                  </w:r>
+                  <w:proofErr w:type="spellStart"/>
+                  <w:r>
+                    <w:rPr>
+                      <w:rFonts w:ascii="Tahoma" w:hAnsi="Tahoma" w:cs="Tahoma"/>
+                      <w:color w:val="1F497D"/>
+                      <w:sz w:val="28"/>
+                      <w:szCs w:val="28"/>
+                    </w:rPr>
+                    <w:t>LoanAmount</w:t>
+                  </w:r>
+                  <w:proofErr w:type="spellEnd"/>
+                  <w:r>
+                    <w:rPr>
+                      <w:rFonts w:ascii="Tahoma" w:hAnsi="Tahoma" w:cs="Tahoma"/>
+                      <w:color w:val="1F497D"/>
+                      <w:sz w:val="28"/>
+                      <w:szCs w:val="28"/>
+                    </w:rPr>
+                    <w:t>&gt;&gt;»</w:t>
                   </w:r>
                   <w:r>
                     <w:rPr>
@@ -352,6 +401,8 @@
                 <w:szCs w:val="20"/>
               </w:rPr>
             </w:pPr>
+            <w:bookmarkStart w:id="0" w:name="_GoBack"/>
+            <w:bookmarkEnd w:id="0"/>
           </w:p>
         </w:tc>
       </w:tr>
@@ -592,18 +643,38 @@
                     </w:rPr>
                     <w:t xml:space="preserve"> </w:t>
                   </w:r>
-                  <w:fldSimple w:instr=" MERGEFIELD  &quot;&lt;&lt;EzBob account&gt;&gt;&quot;  \* MERGEFORMAT ">
-                    <w:r>
-                      <w:rPr>
-                        <w:rFonts w:ascii="Tahoma" w:hAnsi="Tahoma" w:cs="Tahoma"/>
-                        <w:b/>
-                        <w:noProof/>
-                        <w:sz w:val="20"/>
-                        <w:szCs w:val="20"/>
-                      </w:rPr>
-                      <w:t>«&lt;&lt;EzBob account&gt;&gt;»</w:t>
-                    </w:r>
-                  </w:fldSimple>
+                  <w:r>
+                    <w:fldChar w:fldCharType="begin"/>
+                  </w:r>
+                  <w:r>
+                    <w:instrText xml:space="preserve"> MERGEFIELD  "&lt;&lt;EzBob account&gt;&gt;"  \* MERGEFO</w:instrText>
+                  </w:r>
+                  <w:r>
+                    <w:instrText xml:space="preserve">RMAT </w:instrText>
+                  </w:r>
+                  <w:r>
+                    <w:fldChar w:fldCharType="separate"/>
+                  </w:r>
+                  <w:r>
+                    <w:rPr>
+                      <w:rFonts w:ascii="Tahoma" w:hAnsi="Tahoma" w:cs="Tahoma"/>
+                      <w:b/>
+                      <w:noProof/>
+                      <w:sz w:val="20"/>
+                      <w:szCs w:val="20"/>
+                    </w:rPr>
+                    <w:t>«&lt;&lt;EzBob account&gt;&gt;»</w:t>
+                  </w:r>
+                  <w:r>
+                    <w:rPr>
+                      <w:rFonts w:ascii="Tahoma" w:hAnsi="Tahoma" w:cs="Tahoma"/>
+                      <w:b/>
+                      <w:noProof/>
+                      <w:sz w:val="20"/>
+                      <w:szCs w:val="20"/>
+                    </w:rPr>
+                    <w:fldChar w:fldCharType="end"/>
+                  </w:r>
                   <w:r>
                     <w:rPr>
                       <w:rFonts w:ascii="Tahoma" w:hAnsi="Tahoma" w:cs="Tahoma"/>
@@ -848,18 +919,35 @@
                     </w:rPr>
                     <w:t xml:space="preserve"> </w:t>
                   </w:r>
-                  <w:fldSimple w:instr=" MERGEFIELD  &quot;&lt;&lt;EzBob account&gt;&gt;&quot;  \* MERGEFORMAT ">
-                    <w:r>
-                      <w:rPr>
-                        <w:rFonts w:ascii="Tahoma" w:hAnsi="Tahoma" w:cs="Tahoma"/>
-                        <w:b/>
-                        <w:noProof/>
-                        <w:sz w:val="20"/>
-                        <w:szCs w:val="20"/>
-                      </w:rPr>
-                      <w:t>«&lt;&lt;EzBob account&gt;&gt;»</w:t>
-                    </w:r>
-                  </w:fldSimple>
+                  <w:r>
+                    <w:fldChar w:fldCharType="begin"/>
+                  </w:r>
+                  <w:r>
+                    <w:instrText xml:space="preserve"> MERGEFIELD  "&lt;&lt;EzBob account&gt;&gt;"  \* MERGEFORMAT </w:instrText>
+                  </w:r>
+                  <w:r>
+                    <w:fldChar w:fldCharType="separate"/>
+                  </w:r>
+                  <w:r>
+                    <w:rPr>
+                      <w:rFonts w:ascii="Tahoma" w:hAnsi="Tahoma" w:cs="Tahoma"/>
+                      <w:b/>
+                      <w:noProof/>
+                      <w:sz w:val="20"/>
+                      <w:szCs w:val="20"/>
+                    </w:rPr>
+                    <w:t>«&lt;&lt;EzBob account&gt;&gt;»</w:t>
+                  </w:r>
+                  <w:r>
+                    <w:rPr>
+                      <w:rFonts w:ascii="Tahoma" w:hAnsi="Tahoma" w:cs="Tahoma"/>
+                      <w:b/>
+                      <w:noProof/>
+                      <w:sz w:val="20"/>
+                      <w:szCs w:val="20"/>
+                    </w:rPr>
+                    <w:fldChar w:fldCharType="end"/>
+                  </w:r>
                 </w:p>
                 <w:p>
                   <w:pPr>
@@ -1036,8 +1124,6 @@
                     <w:br/>
                     <w:t>The EZBOB Team</w:t>
                   </w:r>
-                  <w:bookmarkStart w:id="0" w:name="_GoBack"/>
-                  <w:bookmarkEnd w:id="0"/>
                   <w:r>
                     <w:rPr>
                       <w:rFonts w:ascii="Tahoma" w:hAnsi="Tahoma" w:cs="Tahoma"/>

</xml_diff>